<commit_message>
Added files for reference
</commit_message>
<xml_diff>
--- a/Phase two/User Analysis .docx
+++ b/Phase two/User Analysis .docx
@@ -92,6 +92,38 @@
         </w:rPr>
         <w:t>Name:</w:t>
       </w:r>
+      <w:r>
+        <w:rPr>
+          <w:b/>
+          <w:color w:val="FF0000"/>
+        </w:rPr>
+        <w:t xml:space="preserve"> </w:t>
+      </w:r>
+      <w:proofErr w:type="spellStart"/>
+      <w:r>
+        <w:rPr>
+          <w:b/>
+          <w:color w:val="FF0000"/>
+        </w:rPr>
+        <w:t>Kartikay</w:t>
+      </w:r>
+      <w:proofErr w:type="spellEnd"/>
+      <w:r>
+        <w:rPr>
+          <w:b/>
+          <w:color w:val="FF0000"/>
+        </w:rPr>
+        <w:t xml:space="preserve"> </w:t>
+      </w:r>
+      <w:proofErr w:type="spellStart"/>
+      <w:r>
+        <w:rPr>
+          <w:b/>
+          <w:color w:val="FF0000"/>
+        </w:rPr>
+        <w:t>Gaurtam</w:t>
+      </w:r>
+      <w:proofErr w:type="spellEnd"/>
     </w:p>
     <w:p>
       <w:pPr>
@@ -107,6 +139,13 @@
           <w:color w:val="FF0000"/>
         </w:rPr>
         <w:t>Age:</w:t>
+      </w:r>
+      <w:r>
+        <w:rPr>
+          <w:b/>
+          <w:color w:val="FF0000"/>
+        </w:rPr>
+        <w:t xml:space="preserve"> 23</w:t>
       </w:r>
     </w:p>
     <w:p>
@@ -128,6 +167,29 @@
         </w:rPr>
         <w:t>Name:</w:t>
       </w:r>
+      <w:r>
+        <w:rPr>
+          <w:b/>
+          <w:color w:val="FF0000"/>
+        </w:rPr>
+        <w:t xml:space="preserve"> </w:t>
+      </w:r>
+      <w:proofErr w:type="spellStart"/>
+      <w:r>
+        <w:rPr>
+          <w:b/>
+          <w:color w:val="FF0000"/>
+        </w:rPr>
+        <w:t>Leela</w:t>
+      </w:r>
+      <w:proofErr w:type="spellEnd"/>
+      <w:r>
+        <w:rPr>
+          <w:b/>
+          <w:color w:val="FF0000"/>
+        </w:rPr>
+        <w:t xml:space="preserve"> Krishna</w:t>
+      </w:r>
     </w:p>
     <w:p>
       <w:pPr>
@@ -143,6 +205,13 @@
           <w:color w:val="FF0000"/>
         </w:rPr>
         <w:t>Age:</w:t>
+      </w:r>
+      <w:r>
+        <w:rPr>
+          <w:b/>
+          <w:color w:val="FF0000"/>
+        </w:rPr>
+        <w:t xml:space="preserve"> 24</w:t>
       </w:r>
     </w:p>
     <w:p>
@@ -164,6 +233,38 @@
         </w:rPr>
         <w:t>Name:</w:t>
       </w:r>
+      <w:r>
+        <w:rPr>
+          <w:b/>
+          <w:color w:val="FF0000"/>
+        </w:rPr>
+        <w:t xml:space="preserve"> </w:t>
+      </w:r>
+      <w:proofErr w:type="spellStart"/>
+      <w:r>
+        <w:rPr>
+          <w:b/>
+          <w:color w:val="FF0000"/>
+        </w:rPr>
+        <w:t>Akshay</w:t>
+      </w:r>
+      <w:proofErr w:type="spellEnd"/>
+      <w:r>
+        <w:rPr>
+          <w:b/>
+          <w:color w:val="FF0000"/>
+        </w:rPr>
+        <w:t xml:space="preserve"> </w:t>
+      </w:r>
+      <w:proofErr w:type="spellStart"/>
+      <w:r>
+        <w:rPr>
+          <w:b/>
+          <w:color w:val="FF0000"/>
+        </w:rPr>
+        <w:t>Gupte</w:t>
+      </w:r>
+      <w:proofErr w:type="spellEnd"/>
     </w:p>
     <w:p>
       <w:pPr>
@@ -179,6 +280,13 @@
           <w:color w:val="FF0000"/>
         </w:rPr>
         <w:t>Age:</w:t>
+      </w:r>
+      <w:r>
+        <w:rPr>
+          <w:b/>
+          <w:color w:val="FF0000"/>
+        </w:rPr>
+        <w:t xml:space="preserve"> 22</w:t>
       </w:r>
     </w:p>
     <w:p>
@@ -200,6 +308,29 @@
         </w:rPr>
         <w:t>Name:</w:t>
       </w:r>
+      <w:r>
+        <w:rPr>
+          <w:b/>
+          <w:color w:val="FF0000"/>
+        </w:rPr>
+        <w:t xml:space="preserve"> </w:t>
+      </w:r>
+      <w:proofErr w:type="spellStart"/>
+      <w:r>
+        <w:rPr>
+          <w:b/>
+          <w:color w:val="FF0000"/>
+        </w:rPr>
+        <w:t>Guyshirjit</w:t>
+      </w:r>
+      <w:proofErr w:type="spellEnd"/>
+      <w:r>
+        <w:rPr>
+          <w:b/>
+          <w:color w:val="FF0000"/>
+        </w:rPr>
+        <w:t xml:space="preserve"> Singh</w:t>
+      </w:r>
     </w:p>
     <w:p>
       <w:pPr>
@@ -215,6 +346,13 @@
           <w:color w:val="FF0000"/>
         </w:rPr>
         <w:t>Age:</w:t>
+      </w:r>
+      <w:r>
+        <w:rPr>
+          <w:b/>
+          <w:color w:val="FF0000"/>
+        </w:rPr>
+        <w:t xml:space="preserve"> 21</w:t>
       </w:r>
     </w:p>
     <w:p>
@@ -236,6 +374,20 @@
         </w:rPr>
         <w:t>Name:</w:t>
       </w:r>
+      <w:r>
+        <w:rPr>
+          <w:b/>
+          <w:color w:val="FF0000"/>
+        </w:rPr>
+        <w:t xml:space="preserve"> </w:t>
+      </w:r>
+      <w:r>
+        <w:rPr>
+          <w:b/>
+          <w:color w:val="FF0000"/>
+        </w:rPr>
+        <w:t>Saurabh Tiwari</w:t>
+      </w:r>
     </w:p>
     <w:p>
       <w:pPr>
@@ -251,6 +403,13 @@
           <w:color w:val="FF0000"/>
         </w:rPr>
         <w:t>Age:</w:t>
+      </w:r>
+      <w:r>
+        <w:rPr>
+          <w:b/>
+          <w:color w:val="FF0000"/>
+        </w:rPr>
+        <w:t xml:space="preserve"> 27</w:t>
       </w:r>
     </w:p>
     <w:p>
@@ -306,82 +465,150 @@
     </w:p>
     <w:p>
       <w:pPr>
-        <w:ind w:left="2160"/>
-        <w:rPr>
-          <w:b/>
-          <w:color w:val="FF0000"/>
-        </w:rPr>
-      </w:pPr>
-      <w:r>
-        <w:rPr>
-          <w:b/>
-          <w:color w:val="FF0000"/>
-        </w:rPr>
-        <w:t>1-</w:t>
-      </w:r>
-    </w:p>
-    <w:p>
-      <w:pPr>
-        <w:ind w:left="2160"/>
-        <w:rPr>
-          <w:b/>
-          <w:color w:val="FF0000"/>
-        </w:rPr>
-      </w:pPr>
-      <w:r>
-        <w:rPr>
-          <w:b/>
-          <w:color w:val="FF0000"/>
-        </w:rPr>
-        <w:t>2-</w:t>
-      </w:r>
-    </w:p>
-    <w:p>
-      <w:pPr>
-        <w:ind w:left="2160"/>
-        <w:rPr>
-          <w:b/>
-          <w:color w:val="FF0000"/>
-        </w:rPr>
-      </w:pPr>
-      <w:r>
-        <w:rPr>
-          <w:b/>
-          <w:color w:val="FF0000"/>
-        </w:rPr>
-        <w:t>3-</w:t>
-      </w:r>
-    </w:p>
-    <w:p>
-      <w:pPr>
-        <w:ind w:left="2160"/>
-        <w:rPr>
-          <w:b/>
-          <w:color w:val="FF0000"/>
-        </w:rPr>
-      </w:pPr>
-      <w:r>
-        <w:rPr>
-          <w:b/>
-          <w:color w:val="FF0000"/>
-        </w:rPr>
-        <w:t>4-</w:t>
-      </w:r>
-    </w:p>
-    <w:p>
-      <w:pPr>
-        <w:ind w:left="2160"/>
-        <w:rPr>
-          <w:b/>
-          <w:color w:val="FF0000"/>
-        </w:rPr>
-      </w:pPr>
-      <w:r>
-        <w:rPr>
-          <w:b/>
-          <w:color w:val="FF0000"/>
-        </w:rPr>
-        <w:t>5-</w:t>
+        <w:pStyle w:val="ListParagraph"/>
+        <w:numPr>
+          <w:ilvl w:val="0"/>
+          <w:numId w:val="4"/>
+        </w:numPr>
+        <w:rPr>
+          <w:b/>
+          <w:color w:val="FF0000"/>
+        </w:rPr>
+      </w:pPr>
+      <w:r>
+        <w:rPr>
+          <w:b/>
+          <w:color w:val="FF0000"/>
+        </w:rPr>
+        <w:t xml:space="preserve">Restaurant, bars, </w:t>
+      </w:r>
+      <w:proofErr w:type="gramStart"/>
+      <w:r>
+        <w:rPr>
+          <w:b/>
+          <w:color w:val="FF0000"/>
+        </w:rPr>
+        <w:t>Pubs,  Hotel</w:t>
+      </w:r>
+      <w:proofErr w:type="gramEnd"/>
+      <w:r>
+        <w:rPr>
+          <w:b/>
+          <w:color w:val="FF0000"/>
+        </w:rPr>
+        <w:t xml:space="preserve">, Clubs, shopping </w:t>
+      </w:r>
+      <w:proofErr w:type="spellStart"/>
+      <w:r>
+        <w:rPr>
+          <w:b/>
+          <w:color w:val="FF0000"/>
+        </w:rPr>
+        <w:t>centres</w:t>
+      </w:r>
+      <w:proofErr w:type="spellEnd"/>
+    </w:p>
+    <w:p>
+      <w:pPr>
+        <w:pStyle w:val="ListParagraph"/>
+        <w:numPr>
+          <w:ilvl w:val="0"/>
+          <w:numId w:val="4"/>
+        </w:numPr>
+        <w:rPr>
+          <w:b/>
+          <w:color w:val="FF0000"/>
+        </w:rPr>
+      </w:pPr>
+      <w:r>
+        <w:rPr>
+          <w:b/>
+          <w:color w:val="FF0000"/>
+        </w:rPr>
+        <w:t xml:space="preserve">Library, Malls, Transit </w:t>
+      </w:r>
+      <w:proofErr w:type="gramStart"/>
+      <w:r>
+        <w:rPr>
+          <w:b/>
+          <w:color w:val="FF0000"/>
+        </w:rPr>
+        <w:t>To</w:t>
+      </w:r>
+      <w:proofErr w:type="gramEnd"/>
+      <w:r>
+        <w:rPr>
+          <w:b/>
+          <w:color w:val="FF0000"/>
+        </w:rPr>
+        <w:t xml:space="preserve"> destination</w:t>
+      </w:r>
+      <w:r>
+        <w:rPr>
+          <w:b/>
+          <w:color w:val="FF0000"/>
+        </w:rPr>
+        <w:t>, Scenic Places, museums</w:t>
+      </w:r>
+    </w:p>
+    <w:p>
+      <w:pPr>
+        <w:pStyle w:val="ListParagraph"/>
+        <w:numPr>
+          <w:ilvl w:val="0"/>
+          <w:numId w:val="4"/>
+        </w:numPr>
+        <w:rPr>
+          <w:b/>
+          <w:color w:val="FF0000"/>
+        </w:rPr>
+      </w:pPr>
+      <w:r>
+        <w:rPr>
+          <w:b/>
+          <w:color w:val="FF0000"/>
+        </w:rPr>
+        <w:t>Movie theatres, Opera and shows, entertainment hub</w:t>
+      </w:r>
+    </w:p>
+    <w:p>
+      <w:pPr>
+        <w:pStyle w:val="ListParagraph"/>
+        <w:numPr>
+          <w:ilvl w:val="0"/>
+          <w:numId w:val="4"/>
+        </w:numPr>
+        <w:rPr>
+          <w:b/>
+          <w:color w:val="FF0000"/>
+        </w:rPr>
+      </w:pPr>
+      <w:r>
+        <w:rPr>
+          <w:b/>
+          <w:color w:val="FF0000"/>
+        </w:rPr>
+        <w:t>Blind Date, Shopping malls, pubs, restaurants</w:t>
+      </w:r>
+    </w:p>
+    <w:p>
+      <w:pPr>
+        <w:pStyle w:val="ListParagraph"/>
+        <w:numPr>
+          <w:ilvl w:val="0"/>
+          <w:numId w:val="4"/>
+        </w:numPr>
+        <w:rPr>
+          <w:b/>
+          <w:color w:val="FF0000"/>
+        </w:rPr>
+      </w:pPr>
+      <w:r>
+        <w:rPr>
+          <w:b/>
+          <w:color w:val="FF0000"/>
+        </w:rPr>
+        <w:t xml:space="preserve">Cheap Hotels, Museums. </w:t>
       </w:r>
     </w:p>
     <w:p>
@@ -439,82 +666,102 @@
     </w:p>
     <w:p>
       <w:pPr>
-        <w:ind w:left="2160"/>
-        <w:rPr>
-          <w:b/>
-          <w:color w:val="FF0000"/>
-        </w:rPr>
-      </w:pPr>
-      <w:r>
-        <w:rPr>
-          <w:b/>
-          <w:color w:val="FF0000"/>
-        </w:rPr>
-        <w:t>1-</w:t>
-      </w:r>
-    </w:p>
-    <w:p>
-      <w:pPr>
-        <w:ind w:left="2160"/>
-        <w:rPr>
-          <w:b/>
-          <w:color w:val="FF0000"/>
-        </w:rPr>
-      </w:pPr>
-      <w:r>
-        <w:rPr>
-          <w:b/>
-          <w:color w:val="FF0000"/>
-        </w:rPr>
-        <w:t>2-</w:t>
-      </w:r>
-    </w:p>
-    <w:p>
-      <w:pPr>
-        <w:ind w:left="2160"/>
-        <w:rPr>
-          <w:b/>
-          <w:color w:val="FF0000"/>
-        </w:rPr>
-      </w:pPr>
-      <w:r>
-        <w:rPr>
-          <w:b/>
-          <w:color w:val="FF0000"/>
-        </w:rPr>
-        <w:t>3-</w:t>
-      </w:r>
-    </w:p>
-    <w:p>
-      <w:pPr>
-        <w:ind w:left="2160"/>
-        <w:rPr>
-          <w:b/>
-          <w:color w:val="FF0000"/>
-        </w:rPr>
-      </w:pPr>
-      <w:r>
-        <w:rPr>
-          <w:b/>
-          <w:color w:val="FF0000"/>
-        </w:rPr>
-        <w:t>4-</w:t>
-      </w:r>
-    </w:p>
-    <w:p>
-      <w:pPr>
-        <w:ind w:left="2160"/>
-        <w:rPr>
-          <w:b/>
-          <w:color w:val="FF0000"/>
-        </w:rPr>
-      </w:pPr>
-      <w:r>
-        <w:rPr>
-          <w:b/>
-          <w:color w:val="FF0000"/>
-        </w:rPr>
-        <w:t>5-</w:t>
+        <w:pStyle w:val="ListParagraph"/>
+        <w:numPr>
+          <w:ilvl w:val="0"/>
+          <w:numId w:val="5"/>
+        </w:numPr>
+        <w:rPr>
+          <w:b/>
+          <w:color w:val="FF0000"/>
+        </w:rPr>
+      </w:pPr>
+      <w:r>
+        <w:rPr>
+          <w:b/>
+          <w:color w:val="FF0000"/>
+        </w:rPr>
+        <w:t>A better travel experience</w:t>
+      </w:r>
+    </w:p>
+    <w:p>
+      <w:pPr>
+        <w:pStyle w:val="ListParagraph"/>
+        <w:numPr>
+          <w:ilvl w:val="0"/>
+          <w:numId w:val="5"/>
+        </w:numPr>
+        <w:rPr>
+          <w:b/>
+          <w:color w:val="FF0000"/>
+        </w:rPr>
+      </w:pPr>
+      <w:r>
+        <w:rPr>
+          <w:b/>
+          <w:color w:val="FF0000"/>
+        </w:rPr>
+        <w:t>A cheaper way to travel</w:t>
+      </w:r>
+    </w:p>
+    <w:p>
+      <w:pPr>
+        <w:pStyle w:val="ListParagraph"/>
+        <w:numPr>
+          <w:ilvl w:val="0"/>
+          <w:numId w:val="5"/>
+        </w:numPr>
+        <w:rPr>
+          <w:b/>
+          <w:color w:val="FF0000"/>
+        </w:rPr>
+      </w:pPr>
+      <w:r>
+        <w:rPr>
+          <w:b/>
+          <w:color w:val="FF0000"/>
+        </w:rPr>
+        <w:t>Find a nice place with a good ambience to sit in.</w:t>
+      </w:r>
+    </w:p>
+    <w:p>
+      <w:pPr>
+        <w:pStyle w:val="ListParagraph"/>
+        <w:numPr>
+          <w:ilvl w:val="0"/>
+          <w:numId w:val="5"/>
+        </w:numPr>
+        <w:rPr>
+          <w:b/>
+          <w:color w:val="FF0000"/>
+        </w:rPr>
+      </w:pPr>
+      <w:r>
+        <w:rPr>
+          <w:b/>
+          <w:color w:val="FF0000"/>
+        </w:rPr>
+        <w:t>Fun experience</w:t>
+      </w:r>
+    </w:p>
+    <w:p>
+      <w:pPr>
+        <w:pStyle w:val="ListParagraph"/>
+        <w:numPr>
+          <w:ilvl w:val="0"/>
+          <w:numId w:val="5"/>
+        </w:numPr>
+        <w:rPr>
+          <w:b/>
+          <w:color w:val="FF0000"/>
+        </w:rPr>
+      </w:pPr>
+      <w:r>
+        <w:rPr>
+          <w:b/>
+          <w:color w:val="FF0000"/>
+        </w:rPr>
+        <w:t>Enjoy the serenity and places around the town.</w:t>
       </w:r>
     </w:p>
     <w:p>
@@ -595,53 +842,6 @@
     </w:p>
     <w:p>
       <w:pPr>
-        <w:ind w:left="2160"/>
-        <w:rPr>
-          <w:b/>
-          <w:color w:val="538135" w:themeColor="accent6" w:themeShade="BF"/>
-        </w:rPr>
-      </w:pPr>
-      <w:r>
-        <w:rPr>
-          <w:b/>
-          <w:color w:val="FF0000"/>
-        </w:rPr>
-        <w:t xml:space="preserve">From </w:t>
-      </w:r>
-      <w:r>
-        <w:rPr>
-          <w:b/>
-          <w:color w:val="FF0000"/>
-        </w:rPr>
-        <w:t xml:space="preserve">your group what do they have any characteristic that could affect </w:t>
-      </w:r>
-      <w:r>
-        <w:rPr>
-          <w:b/>
-          <w:color w:val="538135" w:themeColor="accent6" w:themeShade="BF"/>
-        </w:rPr>
-        <w:t>how you would design your application?</w:t>
-      </w:r>
-    </w:p>
-    <w:p>
-      <w:pPr>
-        <w:rPr>
-          <w:b/>
-          <w:color w:val="538135" w:themeColor="accent6" w:themeShade="BF"/>
-        </w:rPr>
-      </w:pPr>
-    </w:p>
-    <w:p>
-      <w:pPr>
-        <w:ind w:left="2160"/>
-        <w:rPr>
-          <w:b/>
-          <w:color w:val="538135" w:themeColor="accent6" w:themeShade="BF"/>
-        </w:rPr>
-      </w:pPr>
-    </w:p>
-    <w:p>
-      <w:pPr>
         <w:numPr>
           <w:ilvl w:val="2"/>
           <w:numId w:val="2"/>
@@ -656,14 +856,23 @@
           <w:b/>
           <w:color w:val="538135" w:themeColor="accent6" w:themeShade="BF"/>
         </w:rPr>
-        <w:t>What do they know tha</w:t>
-      </w:r>
-      <w:r>
-        <w:rPr>
-          <w:b/>
-          <w:color w:val="538135" w:themeColor="accent6" w:themeShade="BF"/>
-        </w:rPr>
-        <w:t>t helps them perform their tasks?</w:t>
+        <w:t xml:space="preserve">I think, dating is one thing that can be added in the form of a </w:t>
+      </w:r>
+      <w:proofErr w:type="spellStart"/>
+      <w:r>
+        <w:rPr>
+          <w:b/>
+          <w:color w:val="538135" w:themeColor="accent6" w:themeShade="BF"/>
+        </w:rPr>
+        <w:t>meetup</w:t>
+      </w:r>
+      <w:proofErr w:type="spellEnd"/>
+      <w:r>
+        <w:rPr>
+          <w:b/>
+          <w:color w:val="538135" w:themeColor="accent6" w:themeShade="BF"/>
+        </w:rPr>
+        <w:t>, in which likeminded people could go for a gathering, irrespective of a gender.</w:t>
       </w:r>
     </w:p>
     <w:p>
@@ -674,29 +883,170 @@
           <w:color w:val="538135" w:themeColor="accent6" w:themeShade="BF"/>
         </w:rPr>
       </w:pPr>
+      <w:r>
+        <w:rPr>
+          <w:b/>
+          <w:color w:val="FF0000"/>
+        </w:rPr>
+        <w:t xml:space="preserve">From </w:t>
+      </w:r>
+      <w:r>
+        <w:rPr>
+          <w:b/>
+          <w:color w:val="FF0000"/>
+        </w:rPr>
+        <w:t xml:space="preserve">your group what do they have any characteristic that could affect </w:t>
+      </w:r>
+      <w:r>
+        <w:rPr>
+          <w:b/>
+          <w:color w:val="538135" w:themeColor="accent6" w:themeShade="BF"/>
+        </w:rPr>
+        <w:t>how you would design your application?</w:t>
+      </w:r>
+    </w:p>
+    <w:p>
+      <w:pPr>
+        <w:ind w:left="2160"/>
+        <w:rPr>
+          <w:b/>
+          <w:color w:val="538135" w:themeColor="accent6" w:themeShade="BF"/>
+        </w:rPr>
+      </w:pPr>
+      <w:r>
+        <w:rPr>
+          <w:b/>
+          <w:color w:val="FF0000"/>
+        </w:rPr>
+        <w:t>Design a web app that has Travel assistance in the form of the following features.</w:t>
+      </w:r>
+    </w:p>
+    <w:p>
+      <w:pPr>
+        <w:pStyle w:val="ListParagraph"/>
+        <w:numPr>
+          <w:ilvl w:val="0"/>
+          <w:numId w:val="6"/>
+        </w:numPr>
+        <w:rPr>
+          <w:b/>
+          <w:color w:val="538135" w:themeColor="accent6" w:themeShade="BF"/>
+        </w:rPr>
+      </w:pPr>
+      <w:r>
+        <w:rPr>
+          <w:b/>
+          <w:color w:val="538135" w:themeColor="accent6" w:themeShade="BF"/>
+        </w:rPr>
+        <w:t>Nearby Hotels,</w:t>
+      </w:r>
+    </w:p>
+    <w:p>
+      <w:pPr>
+        <w:pStyle w:val="ListParagraph"/>
+        <w:numPr>
+          <w:ilvl w:val="0"/>
+          <w:numId w:val="6"/>
+        </w:numPr>
+        <w:rPr>
+          <w:b/>
+          <w:color w:val="538135" w:themeColor="accent6" w:themeShade="BF"/>
+        </w:rPr>
+      </w:pPr>
+      <w:r>
+        <w:rPr>
+          <w:b/>
+          <w:color w:val="538135" w:themeColor="accent6" w:themeShade="BF"/>
+        </w:rPr>
+        <w:lastRenderedPageBreak/>
+        <w:t>Famous Restaurants</w:t>
+      </w:r>
+    </w:p>
+    <w:p>
+      <w:pPr>
+        <w:pStyle w:val="ListParagraph"/>
+        <w:numPr>
+          <w:ilvl w:val="0"/>
+          <w:numId w:val="6"/>
+        </w:numPr>
+        <w:rPr>
+          <w:b/>
+          <w:color w:val="538135" w:themeColor="accent6" w:themeShade="BF"/>
+        </w:rPr>
+      </w:pPr>
+      <w:r>
+        <w:rPr>
+          <w:b/>
+          <w:color w:val="538135" w:themeColor="accent6" w:themeShade="BF"/>
+        </w:rPr>
+        <w:t xml:space="preserve">Famous Places, Museums </w:t>
+      </w:r>
       <w:proofErr w:type="spellStart"/>
       <w:r>
         <w:rPr>
           <w:b/>
-          <w:color w:val="FF0000"/>
-        </w:rPr>
-        <w:t>e.g</w:t>
+          <w:color w:val="538135" w:themeColor="accent6" w:themeShade="BF"/>
+        </w:rPr>
+        <w:t>etc</w:t>
       </w:r>
       <w:proofErr w:type="spellEnd"/>
-      <w:r>
-        <w:rPr>
-          <w:b/>
-          <w:color w:val="FF0000"/>
-        </w:rPr>
-        <w:t>: do they have experience with computers</w:t>
-      </w:r>
-      <w:r>
-        <w:rPr>
-          <w:b/>
-          <w:color w:val="FF0000"/>
-        </w:rPr>
-        <w:t>?</w:t>
-      </w:r>
+    </w:p>
+    <w:p>
+      <w:pPr>
+        <w:pStyle w:val="ListParagraph"/>
+        <w:numPr>
+          <w:ilvl w:val="0"/>
+          <w:numId w:val="6"/>
+        </w:numPr>
+        <w:rPr>
+          <w:b/>
+          <w:color w:val="538135" w:themeColor="accent6" w:themeShade="BF"/>
+        </w:rPr>
+      </w:pPr>
+      <w:r>
+        <w:rPr>
+          <w:b/>
+          <w:color w:val="538135" w:themeColor="accent6" w:themeShade="BF"/>
+        </w:rPr>
+        <w:t>Theatre and movie information.</w:t>
+      </w:r>
+    </w:p>
+    <w:p>
+      <w:pPr>
+        <w:pStyle w:val="ListParagraph"/>
+        <w:numPr>
+          <w:ilvl w:val="0"/>
+          <w:numId w:val="6"/>
+        </w:numPr>
+        <w:rPr>
+          <w:b/>
+          <w:color w:val="538135" w:themeColor="accent6" w:themeShade="BF"/>
+        </w:rPr>
+      </w:pPr>
+      <w:r>
+        <w:rPr>
+          <w:b/>
+          <w:color w:val="538135" w:themeColor="accent6" w:themeShade="BF"/>
+        </w:rPr>
+        <w:t>Transit System</w:t>
+      </w:r>
+    </w:p>
+    <w:p>
+      <w:pPr>
+        <w:rPr>
+          <w:b/>
+          <w:color w:val="538135" w:themeColor="accent6" w:themeShade="BF"/>
+        </w:rPr>
+      </w:pPr>
+    </w:p>
+    <w:p>
+      <w:pPr>
+        <w:ind w:left="2160"/>
+        <w:rPr>
+          <w:b/>
+          <w:color w:val="538135" w:themeColor="accent6" w:themeShade="BF"/>
+        </w:rPr>
+      </w:pPr>
     </w:p>
     <w:p>
       <w:pPr>
@@ -714,85 +1064,176 @@
           <w:b/>
           <w:color w:val="538135" w:themeColor="accent6" w:themeShade="BF"/>
         </w:rPr>
-        <w:t>Do they want a us</w:t>
+        <w:t>What do they know that helps them perform their tasks?</w:t>
+      </w:r>
+    </w:p>
+    <w:p>
+      <w:pPr>
+        <w:numPr>
+          <w:ilvl w:val="2"/>
+          <w:numId w:val="2"/>
+        </w:numPr>
+        <w:rPr>
+          <w:b/>
+          <w:color w:val="538135" w:themeColor="accent6" w:themeShade="BF"/>
+        </w:rPr>
+      </w:pPr>
+      <w:r>
+        <w:rPr>
+          <w:b/>
+          <w:color w:val="538135" w:themeColor="accent6" w:themeShade="BF"/>
+        </w:rPr>
+        <w:t>Most of them didn’t know what this question meant, some of them said a UI design with big buttons and uncluttered font might help them.</w:t>
+      </w:r>
+    </w:p>
+    <w:p>
+      <w:pPr>
+        <w:ind w:left="2160"/>
+        <w:rPr>
+          <w:b/>
+          <w:color w:val="FF0000"/>
+        </w:rPr>
+      </w:pPr>
+      <w:proofErr w:type="spellStart"/>
+      <w:r>
+        <w:rPr>
+          <w:b/>
+          <w:color w:val="FF0000"/>
+        </w:rPr>
+        <w:t>e.g</w:t>
+      </w:r>
+      <w:proofErr w:type="spellEnd"/>
+      <w:r>
+        <w:rPr>
+          <w:b/>
+          <w:color w:val="FF0000"/>
+        </w:rPr>
+        <w:t>: do they have experience with computers</w:t>
+      </w:r>
+      <w:r>
+        <w:rPr>
+          <w:b/>
+          <w:color w:val="FF0000"/>
+        </w:rPr>
+        <w:t>?</w:t>
+      </w:r>
+    </w:p>
+    <w:p>
+      <w:pPr>
+        <w:ind w:left="2160"/>
+        <w:rPr>
+          <w:b/>
+          <w:color w:val="538135" w:themeColor="accent6" w:themeShade="BF"/>
+        </w:rPr>
+      </w:pPr>
+      <w:r>
+        <w:rPr>
+          <w:b/>
+          <w:color w:val="FF0000"/>
+        </w:rPr>
+        <w:t>Most of them are software engineers</w:t>
+      </w:r>
+    </w:p>
+    <w:p>
+      <w:pPr>
+        <w:numPr>
+          <w:ilvl w:val="2"/>
+          <w:numId w:val="2"/>
+        </w:numPr>
+        <w:rPr>
+          <w:b/>
+          <w:color w:val="538135" w:themeColor="accent6" w:themeShade="BF"/>
+        </w:rPr>
+      </w:pPr>
+      <w:r>
+        <w:rPr>
+          <w:b/>
+          <w:color w:val="538135" w:themeColor="accent6" w:themeShade="BF"/>
+        </w:rPr>
+        <w:t>Do they want a user interface that is fun, not boring?</w:t>
+      </w:r>
+    </w:p>
+    <w:p>
+      <w:pPr>
+        <w:numPr>
+          <w:ilvl w:val="2"/>
+          <w:numId w:val="2"/>
+        </w:numPr>
+        <w:rPr>
+          <w:b/>
+          <w:color w:val="538135" w:themeColor="accent6" w:themeShade="BF"/>
+        </w:rPr>
+      </w:pPr>
+      <w:r>
+        <w:rPr>
+          <w:b/>
+          <w:color w:val="538135" w:themeColor="accent6" w:themeShade="BF"/>
+        </w:rPr>
+        <w:t>Yes, they do want it.</w:t>
+      </w:r>
+    </w:p>
+    <w:p>
+      <w:pPr>
+        <w:ind w:left="2160"/>
+        <w:rPr>
+          <w:b/>
+          <w:color w:val="538135" w:themeColor="accent6" w:themeShade="BF"/>
+        </w:rPr>
+      </w:pPr>
+    </w:p>
+    <w:p>
+      <w:pPr>
+        <w:ind w:left="1440"/>
+        <w:rPr>
+          <w:b/>
+          <w:color w:val="538135" w:themeColor="accent6" w:themeShade="BF"/>
+        </w:rPr>
+      </w:pPr>
+    </w:p>
+    <w:p>
+      <w:pPr>
+        <w:numPr>
+          <w:ilvl w:val="1"/>
+          <w:numId w:val="1"/>
+        </w:numPr>
+      </w:pPr>
+      <w:r>
+        <w:t>High-level Design (System and Data Models, etc.)</w:t>
+      </w:r>
+    </w:p>
+    <w:p>
+      <w:pPr>
+        <w:ind w:left="1440"/>
+      </w:pPr>
+      <w:r>
+        <w:t xml:space="preserve">ER diagram Model </w:t>
+      </w:r>
+      <w:proofErr w:type="gramStart"/>
+      <w:r>
+        <w:t>view</w:t>
+      </w:r>
+      <w:proofErr w:type="gramEnd"/>
+      <w:r>
+        <w:t xml:space="preserve"> Controller</w:t>
+      </w:r>
+    </w:p>
+    <w:p>
+      <w:pPr>
+        <w:ind w:left="1440"/>
+      </w:pPr>
+    </w:p>
+    <w:p>
+      <w:pPr>
+        <w:numPr>
+          <w:ilvl w:val="1"/>
+          <w:numId w:val="1"/>
+        </w:numPr>
+      </w:pPr>
+      <w:r>
+        <w:t>Test Plan</w:t>
       </w:r>
       <w:bookmarkStart w:id="0" w:name="_GoBack"/>
       <w:bookmarkEnd w:id="0"/>
-      <w:r>
-        <w:rPr>
-          <w:b/>
-          <w:color w:val="538135" w:themeColor="accent6" w:themeShade="BF"/>
-        </w:rPr>
-        <w:t>er interface that is f</w:t>
-      </w:r>
-      <w:r>
-        <w:rPr>
-          <w:b/>
-          <w:color w:val="538135" w:themeColor="accent6" w:themeShade="BF"/>
-        </w:rPr>
-        <w:t>un, not boring?</w:t>
-      </w:r>
-    </w:p>
-    <w:p>
-      <w:pPr>
-        <w:ind w:left="2160"/>
-        <w:rPr>
-          <w:b/>
-          <w:color w:val="538135" w:themeColor="accent6" w:themeShade="BF"/>
-        </w:rPr>
-      </w:pPr>
-    </w:p>
-    <w:p>
-      <w:pPr>
-        <w:ind w:left="1440"/>
-        <w:rPr>
-          <w:b/>
-          <w:color w:val="538135" w:themeColor="accent6" w:themeShade="BF"/>
-        </w:rPr>
-      </w:pPr>
-    </w:p>
-    <w:p>
-      <w:pPr>
-        <w:numPr>
-          <w:ilvl w:val="1"/>
-          <w:numId w:val="1"/>
-        </w:numPr>
-      </w:pPr>
-      <w:r>
-        <w:t>High-level Design (System and Data Models, etc.)</w:t>
-      </w:r>
-    </w:p>
-    <w:p>
-      <w:pPr>
-        <w:ind w:left="1440"/>
-      </w:pPr>
-      <w:r>
-        <w:t xml:space="preserve">ER diagram Model </w:t>
-      </w:r>
-      <w:proofErr w:type="gramStart"/>
-      <w:r>
-        <w:t>view</w:t>
-      </w:r>
-      <w:proofErr w:type="gramEnd"/>
-      <w:r>
-        <w:t xml:space="preserve"> Controller</w:t>
-      </w:r>
-    </w:p>
-    <w:p>
-      <w:pPr>
-        <w:ind w:left="1440"/>
-      </w:pPr>
-    </w:p>
-    <w:p>
-      <w:pPr>
-        <w:numPr>
-          <w:ilvl w:val="1"/>
-          <w:numId w:val="1"/>
-        </w:numPr>
-      </w:pPr>
-      <w:r>
-        <w:t>Test Plan</w:t>
-      </w:r>
     </w:p>
     <w:p/>
     <w:sectPr>
@@ -1176,6 +1617,273 @@
       </w:rPr>
     </w:lvl>
   </w:abstractNum>
+  <w:abstractNum w:abstractNumId="3">
+    <w:nsid w:val="333D5F1F"/>
+    <w:multiLevelType w:val="hybridMultilevel"/>
+    <w:tmpl w:val="A26A2B1C"/>
+    <w:lvl w:ilvl="0" w:tplc="C848F4AA">
+      <w:start w:val="1"/>
+      <w:numFmt w:val="decimal"/>
+      <w:lvlText w:val="%1-"/>
+      <w:lvlJc w:val="left"/>
+      <w:pPr>
+        <w:ind w:left="2520" w:hanging="360"/>
+      </w:pPr>
+      <w:rPr>
+        <w:rFonts w:hint="default"/>
+      </w:rPr>
+    </w:lvl>
+    <w:lvl w:ilvl="1" w:tplc="04090019" w:tentative="1">
+      <w:start w:val="1"/>
+      <w:numFmt w:val="lowerLetter"/>
+      <w:lvlText w:val="%2."/>
+      <w:lvlJc w:val="left"/>
+      <w:pPr>
+        <w:ind w:left="3240" w:hanging="360"/>
+      </w:pPr>
+    </w:lvl>
+    <w:lvl w:ilvl="2" w:tplc="0409001B" w:tentative="1">
+      <w:start w:val="1"/>
+      <w:numFmt w:val="lowerRoman"/>
+      <w:lvlText w:val="%3."/>
+      <w:lvlJc w:val="right"/>
+      <w:pPr>
+        <w:ind w:left="3960" w:hanging="180"/>
+      </w:pPr>
+    </w:lvl>
+    <w:lvl w:ilvl="3" w:tplc="0409000F" w:tentative="1">
+      <w:start w:val="1"/>
+      <w:numFmt w:val="decimal"/>
+      <w:lvlText w:val="%4."/>
+      <w:lvlJc w:val="left"/>
+      <w:pPr>
+        <w:ind w:left="4680" w:hanging="360"/>
+      </w:pPr>
+    </w:lvl>
+    <w:lvl w:ilvl="4" w:tplc="04090019" w:tentative="1">
+      <w:start w:val="1"/>
+      <w:numFmt w:val="lowerLetter"/>
+      <w:lvlText w:val="%5."/>
+      <w:lvlJc w:val="left"/>
+      <w:pPr>
+        <w:ind w:left="5400" w:hanging="360"/>
+      </w:pPr>
+    </w:lvl>
+    <w:lvl w:ilvl="5" w:tplc="0409001B" w:tentative="1">
+      <w:start w:val="1"/>
+      <w:numFmt w:val="lowerRoman"/>
+      <w:lvlText w:val="%6."/>
+      <w:lvlJc w:val="right"/>
+      <w:pPr>
+        <w:ind w:left="6120" w:hanging="180"/>
+      </w:pPr>
+    </w:lvl>
+    <w:lvl w:ilvl="6" w:tplc="0409000F" w:tentative="1">
+      <w:start w:val="1"/>
+      <w:numFmt w:val="decimal"/>
+      <w:lvlText w:val="%7."/>
+      <w:lvlJc w:val="left"/>
+      <w:pPr>
+        <w:ind w:left="6840" w:hanging="360"/>
+      </w:pPr>
+    </w:lvl>
+    <w:lvl w:ilvl="7" w:tplc="04090019" w:tentative="1">
+      <w:start w:val="1"/>
+      <w:numFmt w:val="lowerLetter"/>
+      <w:lvlText w:val="%8."/>
+      <w:lvlJc w:val="left"/>
+      <w:pPr>
+        <w:ind w:left="7560" w:hanging="360"/>
+      </w:pPr>
+    </w:lvl>
+    <w:lvl w:ilvl="8" w:tplc="0409001B" w:tentative="1">
+      <w:start w:val="1"/>
+      <w:numFmt w:val="lowerRoman"/>
+      <w:lvlText w:val="%9."/>
+      <w:lvlJc w:val="right"/>
+      <w:pPr>
+        <w:ind w:left="8280" w:hanging="180"/>
+      </w:pPr>
+    </w:lvl>
+  </w:abstractNum>
+  <w:abstractNum w:abstractNumId="4">
+    <w:nsid w:val="687E03F0"/>
+    <w:multiLevelType w:val="hybridMultilevel"/>
+    <w:tmpl w:val="60FE762C"/>
+    <w:lvl w:ilvl="0" w:tplc="390853E8">
+      <w:start w:val="1"/>
+      <w:numFmt w:val="decimal"/>
+      <w:lvlText w:val="%1-"/>
+      <w:lvlJc w:val="left"/>
+      <w:pPr>
+        <w:ind w:left="2520" w:hanging="360"/>
+      </w:pPr>
+      <w:rPr>
+        <w:rFonts w:hint="default"/>
+      </w:rPr>
+    </w:lvl>
+    <w:lvl w:ilvl="1" w:tplc="04090019" w:tentative="1">
+      <w:start w:val="1"/>
+      <w:numFmt w:val="lowerLetter"/>
+      <w:lvlText w:val="%2."/>
+      <w:lvlJc w:val="left"/>
+      <w:pPr>
+        <w:ind w:left="3240" w:hanging="360"/>
+      </w:pPr>
+    </w:lvl>
+    <w:lvl w:ilvl="2" w:tplc="0409001B" w:tentative="1">
+      <w:start w:val="1"/>
+      <w:numFmt w:val="lowerRoman"/>
+      <w:lvlText w:val="%3."/>
+      <w:lvlJc w:val="right"/>
+      <w:pPr>
+        <w:ind w:left="3960" w:hanging="180"/>
+      </w:pPr>
+    </w:lvl>
+    <w:lvl w:ilvl="3" w:tplc="0409000F" w:tentative="1">
+      <w:start w:val="1"/>
+      <w:numFmt w:val="decimal"/>
+      <w:lvlText w:val="%4."/>
+      <w:lvlJc w:val="left"/>
+      <w:pPr>
+        <w:ind w:left="4680" w:hanging="360"/>
+      </w:pPr>
+    </w:lvl>
+    <w:lvl w:ilvl="4" w:tplc="04090019" w:tentative="1">
+      <w:start w:val="1"/>
+      <w:numFmt w:val="lowerLetter"/>
+      <w:lvlText w:val="%5."/>
+      <w:lvlJc w:val="left"/>
+      <w:pPr>
+        <w:ind w:left="5400" w:hanging="360"/>
+      </w:pPr>
+    </w:lvl>
+    <w:lvl w:ilvl="5" w:tplc="0409001B" w:tentative="1">
+      <w:start w:val="1"/>
+      <w:numFmt w:val="lowerRoman"/>
+      <w:lvlText w:val="%6."/>
+      <w:lvlJc w:val="right"/>
+      <w:pPr>
+        <w:ind w:left="6120" w:hanging="180"/>
+      </w:pPr>
+    </w:lvl>
+    <w:lvl w:ilvl="6" w:tplc="0409000F" w:tentative="1">
+      <w:start w:val="1"/>
+      <w:numFmt w:val="decimal"/>
+      <w:lvlText w:val="%7."/>
+      <w:lvlJc w:val="left"/>
+      <w:pPr>
+        <w:ind w:left="6840" w:hanging="360"/>
+      </w:pPr>
+    </w:lvl>
+    <w:lvl w:ilvl="7" w:tplc="04090019" w:tentative="1">
+      <w:start w:val="1"/>
+      <w:numFmt w:val="lowerLetter"/>
+      <w:lvlText w:val="%8."/>
+      <w:lvlJc w:val="left"/>
+      <w:pPr>
+        <w:ind w:left="7560" w:hanging="360"/>
+      </w:pPr>
+    </w:lvl>
+    <w:lvl w:ilvl="8" w:tplc="0409001B" w:tentative="1">
+      <w:start w:val="1"/>
+      <w:numFmt w:val="lowerRoman"/>
+      <w:lvlText w:val="%9."/>
+      <w:lvlJc w:val="right"/>
+      <w:pPr>
+        <w:ind w:left="8280" w:hanging="180"/>
+      </w:pPr>
+    </w:lvl>
+  </w:abstractNum>
+  <w:abstractNum w:abstractNumId="5">
+    <w:nsid w:val="793F2D8B"/>
+    <w:multiLevelType w:val="hybridMultilevel"/>
+    <w:tmpl w:val="050A8DF4"/>
+    <w:lvl w:ilvl="0" w:tplc="5464EF26">
+      <w:start w:val="1"/>
+      <w:numFmt w:val="decimal"/>
+      <w:lvlText w:val="%1."/>
+      <w:lvlJc w:val="left"/>
+      <w:pPr>
+        <w:ind w:left="2520" w:hanging="360"/>
+      </w:pPr>
+      <w:rPr>
+        <w:rFonts w:hint="default"/>
+      </w:rPr>
+    </w:lvl>
+    <w:lvl w:ilvl="1" w:tplc="04090019" w:tentative="1">
+      <w:start w:val="1"/>
+      <w:numFmt w:val="lowerLetter"/>
+      <w:lvlText w:val="%2."/>
+      <w:lvlJc w:val="left"/>
+      <w:pPr>
+        <w:ind w:left="3240" w:hanging="360"/>
+      </w:pPr>
+    </w:lvl>
+    <w:lvl w:ilvl="2" w:tplc="0409001B" w:tentative="1">
+      <w:start w:val="1"/>
+      <w:numFmt w:val="lowerRoman"/>
+      <w:lvlText w:val="%3."/>
+      <w:lvlJc w:val="right"/>
+      <w:pPr>
+        <w:ind w:left="3960" w:hanging="180"/>
+      </w:pPr>
+    </w:lvl>
+    <w:lvl w:ilvl="3" w:tplc="0409000F" w:tentative="1">
+      <w:start w:val="1"/>
+      <w:numFmt w:val="decimal"/>
+      <w:lvlText w:val="%4."/>
+      <w:lvlJc w:val="left"/>
+      <w:pPr>
+        <w:ind w:left="4680" w:hanging="360"/>
+      </w:pPr>
+    </w:lvl>
+    <w:lvl w:ilvl="4" w:tplc="04090019" w:tentative="1">
+      <w:start w:val="1"/>
+      <w:numFmt w:val="lowerLetter"/>
+      <w:lvlText w:val="%5."/>
+      <w:lvlJc w:val="left"/>
+      <w:pPr>
+        <w:ind w:left="5400" w:hanging="360"/>
+      </w:pPr>
+    </w:lvl>
+    <w:lvl w:ilvl="5" w:tplc="0409001B" w:tentative="1">
+      <w:start w:val="1"/>
+      <w:numFmt w:val="lowerRoman"/>
+      <w:lvlText w:val="%6."/>
+      <w:lvlJc w:val="right"/>
+      <w:pPr>
+        <w:ind w:left="6120" w:hanging="180"/>
+      </w:pPr>
+    </w:lvl>
+    <w:lvl w:ilvl="6" w:tplc="0409000F" w:tentative="1">
+      <w:start w:val="1"/>
+      <w:numFmt w:val="decimal"/>
+      <w:lvlText w:val="%7."/>
+      <w:lvlJc w:val="left"/>
+      <w:pPr>
+        <w:ind w:left="6840" w:hanging="360"/>
+      </w:pPr>
+    </w:lvl>
+    <w:lvl w:ilvl="7" w:tplc="04090019" w:tentative="1">
+      <w:start w:val="1"/>
+      <w:numFmt w:val="lowerLetter"/>
+      <w:lvlText w:val="%8."/>
+      <w:lvlJc w:val="left"/>
+      <w:pPr>
+        <w:ind w:left="7560" w:hanging="360"/>
+      </w:pPr>
+    </w:lvl>
+    <w:lvl w:ilvl="8" w:tplc="0409001B" w:tentative="1">
+      <w:start w:val="1"/>
+      <w:numFmt w:val="lowerRoman"/>
+      <w:lvlText w:val="%9."/>
+      <w:lvlJc w:val="right"/>
+      <w:pPr>
+        <w:ind w:left="8280" w:hanging="180"/>
+      </w:pPr>
+    </w:lvl>
+  </w:abstractNum>
   <w:num w:numId="1">
     <w:abstractNumId w:val="2"/>
   </w:num>
@@ -1184,6 +1892,15 @@
   </w:num>
   <w:num w:numId="3">
     <w:abstractNumId w:val="1"/>
+  </w:num>
+  <w:num w:numId="4">
+    <w:abstractNumId w:val="3"/>
+  </w:num>
+  <w:num w:numId="5">
+    <w:abstractNumId w:val="4"/>
+  </w:num>
+  <w:num w:numId="6">
+    <w:abstractNumId w:val="5"/>
   </w:num>
 </w:numbering>
 </file>
@@ -1590,6 +2307,7 @@
   <w:style w:type="character" w:default="1" w:styleId="DefaultParagraphFont">
     <w:name w:val="Default Paragraph Font"/>
     <w:uiPriority w:val="1"/>
+    <w:semiHidden/>
     <w:unhideWhenUsed/>
   </w:style>
   <w:style w:type="table" w:default="1" w:styleId="TableNormal">

</xml_diff>